<commit_message>
Minor changes while working on chemistry EML
</commit_message>
<xml_diff>
--- a/Data/DataAlreadyUploadedToEDI/EDIProductionFiles/MakeEMLChemistry/2019/EDI_metadata_template_Chemistry_2019.docx
+++ b/Data/DataAlreadyUploadedToEDI/EDIProductionFiles/MakeEMLChemistry/2019/EDI_metadata_template_Chemistry_2019.docx
@@ -21,10 +21,7 @@
     </w:p>
     <w:p>
       <w:r>
-        <w:t>Data should be in csv text file. If starting with an Excel spreadsheet, please make sure it does not contain any formulas and comments on cells. If you need comments put them in their own column. If data were used in a database and major table linking is n</w:t>
-      </w:r>
-      <w:r>
-        <w:t>ecessary to analyze, please de-normalize into a flat file, not just database table exports.</w:t>
+        <w:t>Data should be in csv text file. If starting with an Excel spreadsheet, please make sure it does not contain any formulas and comments on cells. If you need comments put them in their own column. If data were used in a database and major table linking is necessary to analyze, please de-normalize into a flat file, not just database table exports.</w:t>
       </w:r>
     </w:p>
     <w:p>
@@ -45,10 +42,7 @@
       </w:r>
       <w:proofErr w:type="spellEnd"/>
       <w:r>
-        <w:t xml:space="preserve"> Cove Reservoir, Falling Creek Reservoir, Gatewood Reservoir, and Spring Hollow Reservoir</w:t>
-      </w:r>
-      <w:r>
-        <w:t xml:space="preserve"> in southwestern Virginia, USA 2013-2017</w:t>
+        <w:t xml:space="preserve"> Cove Reservoir, Falling Creek Reservoir, Gatewood Reservoir, and Spring Hollow Reservoir in southwestern Virginia, USA 2013-2017</w:t>
       </w:r>
     </w:p>
     <w:p>
@@ -74,10 +68,7 @@
     </w:p>
     <w:p>
       <w:r>
-        <w:t xml:space="preserve">Depth profiles of dissolved organic carbon and total and dissolved nitrogen and phosphorus were sampled from 2013 </w:t>
-      </w:r>
-      <w:r>
-        <w:t>to 201</w:t>
+        <w:t>Depth profiles of dissolved organic carbon and total and dissolved nitrogen and phosphorus were sampled from 2013 to 201</w:t>
       </w:r>
       <w:r>
         <w:t>9</w:t>
@@ -91,10 +82,7 @@
       </w:r>
       <w:proofErr w:type="spellEnd"/>
       <w:r>
-        <w:t xml:space="preserve"> Cove Reservoir (Roanoke, Virginia), Falling Creek Reservoir (Vinton, Virginia), Gatewood Reservoir (Pulaski, Virg</w:t>
-      </w:r>
-      <w:r>
-        <w:t xml:space="preserve">inia), and Spring Hollow Reservoir (Salem, Virginia). Beaverdam, </w:t>
+        <w:t xml:space="preserve"> Cove Reservoir (Roanoke, Virginia), Falling Creek Reservoir (Vinton, Virginia), Gatewood Reservoir (Pulaski, Virginia), and Spring Hollow Reservoir (Salem, Virginia). Beaverdam, </w:t>
       </w:r>
       <w:proofErr w:type="spellStart"/>
       <w:r>
@@ -102,25 +90,10 @@
       </w:r>
       <w:proofErr w:type="spellEnd"/>
       <w:r>
-        <w:t xml:space="preserve"> Cove, Falling Creek, and Spring Hollow Reservoirs are owned and operated by the Western Virginia Water Authority as primary or secondary drinking water sources for Roanoke, Virginia, </w:t>
-      </w:r>
-      <w:r>
-        <w:t>and Gatewood Reservoir is a drinking water source for the Town of Pulaski, Virginia. The dataset consists of depth profiles of water chemistry samples measured at the deepest site of each reservoir adjacent to the dam</w:t>
-      </w:r>
-      <w:r>
-        <w:t>. Additional water chemistry samples we</w:t>
-      </w:r>
-      <w:r>
-        <w:t>re collected at a gauged weir on Falling Creek Reservoir’s primary inflow tributary</w:t>
-      </w:r>
-      <w:r>
-        <w:t xml:space="preserve">, </w:t>
-      </w:r>
-      <w:r>
-        <w:t>as well as surface samples at multiple upstream and inflow sites in Falling Creek Reservoir and Beaverdam Reservoir</w:t>
-      </w:r>
-      <w:r>
-        <w:t xml:space="preserve"> in summer of 2019</w:t>
+        <w:t xml:space="preserve"> Cove, Falling Creek, and Spring Hollow Reservoirs are owned and operated by the Western Virginia Water Authority as primary or secondary drinking water sources for Roanoke, Virginia, and Gatewood Reservoir is a drinking water source for the Town of Pulaski, Virginia. The dataset consists of depth profiles of water chemistry samples measured at the deepest site of each reservoir adjacent to the dam. Additional water chemistry samples were collected at a gauged weir on Falling Creek Reservoir’s primary inflow tributary</w:t>
+      </w:r>
+      <w:r>
+        <w:t>, as well as surface samples at multiple upstream and inflow sites in Falling Creek Reservoir and Beaverdam Reservoir in summer of 2019</w:t>
       </w:r>
       <w:r>
         <w:t xml:space="preserve">. The </w:t>
@@ -129,10 +102,7 @@
         <w:t xml:space="preserve">water column </w:t>
       </w:r>
       <w:r>
-        <w:t>samples were collected approximately fortnightly from March-April, weekly from May-October, and monthly from November-February at Falling Creek Reservoir and Beaverdam</w:t>
-      </w:r>
-      <w:r>
-        <w:t xml:space="preserve"> Reservoir, approximately fortnightly from May-August in most years at </w:t>
+        <w:t xml:space="preserve">samples were collected approximately fortnightly from March-April, weekly from May-October, and monthly from November-February at Falling Creek Reservoir and Beaverdam Reservoir, approximately fortnightly from May-August in most years at </w:t>
       </w:r>
       <w:proofErr w:type="spellStart"/>
       <w:r>
@@ -140,10 +110,7 @@
       </w:r>
       <w:proofErr w:type="spellEnd"/>
       <w:r>
-        <w:t xml:space="preserve"> Cover Reservoir, and approximately fortnightly from 2014-2016 in Gatewood and Spring Hollow Reservoirs. Depth profiles of dissolved inorganic carbon were also collected in 2018,</w:t>
-      </w:r>
-      <w:r>
-        <w:t xml:space="preserve"> but the analytical method for this analyte is still in development and these should be considered as preliminary data only.</w:t>
+        <w:t xml:space="preserve"> Cover Reservoir, and approximately fortnightly from 2014-2016 in Gatewood and Spring Hollow Reservoirs. Depth profiles of dissolved inorganic carbon were also collected in 2018, but the analytical method for this analyte is still in development and these should be considered as preliminary data only.</w:t>
       </w:r>
     </w:p>
     <w:p>
@@ -156,10 +123,7 @@
     </w:p>
     <w:p>
       <w:r>
-        <w:t>(list in order as for a paper with e-mail addresses, organization and preferably ORCID ID, if you don’t have one, ge</w:t>
-      </w:r>
-      <w:r>
-        <w:t xml:space="preserve">t it, it’s easy and free: </w:t>
+        <w:t xml:space="preserve">(list in order as for a paper with e-mail addresses, organization and preferably ORCID ID, if you don’t have one, get it, it’s easy and free: </w:t>
       </w:r>
       <w:hyperlink r:id="rId7">
         <w:r>
@@ -1801,17 +1765,7 @@
                 <w:sz w:val="17"/>
                 <w:szCs w:val="17"/>
               </w:rPr>
-              <w:t>SCC-IRG Track 2: Resilient Water Systems: Integrating Environmental Sensor Networks and Real-Time Forecasting to Adaptively Ma</w:t>
-            </w:r>
-            <w:r>
-              <w:rPr>
-                <w:rFonts w:ascii="Verdana" w:eastAsia="Verdana" w:hAnsi="Verdana" w:cs="Verdana"/>
-                <w:b/>
-                <w:color w:val="0000AA"/>
-                <w:sz w:val="17"/>
-                <w:szCs w:val="17"/>
-              </w:rPr>
-              <w:t>nage Drinking Water Quality and Build Social Trust</w:t>
+              <w:t>SCC-IRG Track 2: Resilient Water Systems: Integrating Environmental Sensor Networks and Real-Time Forecasting to Adaptively Manage Drinking Water Quality and Build Social Trust</w:t>
             </w:r>
           </w:p>
         </w:tc>
@@ -1918,17 +1872,7 @@
                 <w:sz w:val="17"/>
                 <w:szCs w:val="17"/>
               </w:rPr>
-              <w:t>Collaborative Research: Consequences of changing oxygen availability for ca</w:t>
-            </w:r>
-            <w:r>
-              <w:rPr>
-                <w:rFonts w:ascii="Verdana" w:eastAsia="Verdana" w:hAnsi="Verdana" w:cs="Verdana"/>
-                <w:b/>
-                <w:color w:val="0000AA"/>
-                <w:sz w:val="17"/>
-                <w:szCs w:val="17"/>
-              </w:rPr>
-              <w:t>rbon cycling in freshwater ecosystems</w:t>
+              <w:t>Collaborative Research: Consequences of changing oxygen availability for carbon cycling in freshwater ecosystems</w:t>
             </w:r>
           </w:p>
         </w:tc>
@@ -1996,13 +1940,7 @@
         <w:rPr>
           <w:color w:val="000000"/>
         </w:rPr>
-        <w:t>Begin date: 2013-</w:t>
-      </w:r>
-      <w:r>
-        <w:rPr>
-          <w:color w:val="000000"/>
-        </w:rPr>
-        <w:t>04-04</w:t>
+        <w:t>Begin date: 2013-04-04</w:t>
       </w:r>
     </w:p>
     <w:p>
@@ -2104,21 +2042,7 @@
         <w:rPr>
           <w:color w:val="000000"/>
         </w:rPr>
-        <w:t xml:space="preserve">Verbal description: Beaverdam Reservoir </w:t>
-      </w:r>
-      <w:proofErr w:type="gramStart"/>
-      <w:r>
-        <w:rPr>
-          <w:color w:val="000000"/>
-        </w:rPr>
-        <w:t>is located in</w:t>
-      </w:r>
-      <w:proofErr w:type="gramEnd"/>
-      <w:r>
-        <w:rPr>
-          <w:color w:val="000000"/>
-        </w:rPr>
-        <w:t xml:space="preserve"> Vinton, Virginia, USA</w:t>
+        <w:t>Verbal description: Beaverdam Reservoir is located in Vinton, Virginia, USA</w:t>
       </w:r>
     </w:p>
     <w:p>
@@ -2206,13 +2130,7 @@
         <w:rPr>
           <w:color w:val="000000"/>
         </w:rPr>
-        <w:t>West bounding coordinates (decim</w:t>
-      </w:r>
-      <w:r>
-        <w:rPr>
-          <w:color w:val="000000"/>
-        </w:rPr>
-        <w:t>als): -79.824834</w:t>
+        <w:t>West bounding coordinates (decimals): -79.824834</w:t>
       </w:r>
     </w:p>
     <w:p>
@@ -2258,21 +2176,7 @@
         <w:rPr>
           <w:color w:val="000000"/>
         </w:rPr>
-        <w:t xml:space="preserve"> Cove Reservoir </w:t>
-      </w:r>
-      <w:proofErr w:type="gramStart"/>
-      <w:r>
-        <w:rPr>
-          <w:color w:val="000000"/>
-        </w:rPr>
-        <w:t>is located in</w:t>
-      </w:r>
-      <w:proofErr w:type="gramEnd"/>
-      <w:r>
-        <w:rPr>
-          <w:color w:val="000000"/>
-        </w:rPr>
-        <w:t xml:space="preserve"> Roanoke, Virginia, USA</w:t>
+        <w:t xml:space="preserve"> Cove Reservoir is located in Roanoke, Virginia, USA</w:t>
       </w:r>
     </w:p>
     <w:p>
@@ -2338,13 +2242,7 @@
         <w:rPr>
           <w:color w:val="000000"/>
         </w:rPr>
-        <w:t xml:space="preserve">East bounding coordinates (decimals): </w:t>
-      </w:r>
-      <w:r>
-        <w:rPr>
-          <w:color w:val="000000"/>
-        </w:rPr>
-        <w:t xml:space="preserve">-79.944052 </w:t>
+        <w:t xml:space="preserve">East bounding coordinates (decimals): -79.944052 </w:t>
       </w:r>
     </w:p>
     <w:p>
@@ -2392,21 +2290,7 @@
         <w:rPr>
           <w:color w:val="000000"/>
         </w:rPr>
-        <w:t xml:space="preserve">Verbal description: Falling Creek Reservoir </w:t>
-      </w:r>
-      <w:proofErr w:type="gramStart"/>
-      <w:r>
-        <w:rPr>
-          <w:color w:val="000000"/>
-        </w:rPr>
-        <w:t>is located in</w:t>
-      </w:r>
-      <w:proofErr w:type="gramEnd"/>
-      <w:r>
-        <w:rPr>
-          <w:color w:val="000000"/>
-        </w:rPr>
-        <w:t xml:space="preserve"> Vinton, Virginia, USA</w:t>
+        <w:t>Verbal description: Falling Creek Reservoir is located in Vinton, Virginia, USA</w:t>
       </w:r>
     </w:p>
     <w:p>
@@ -2450,13 +2334,7 @@
         <w:rPr>
           <w:color w:val="000000"/>
         </w:rPr>
-        <w:t>South bounding coordinates (decimals): 37.</w:t>
-      </w:r>
-      <w:r>
-        <w:rPr>
-          <w:color w:val="000000"/>
-        </w:rPr>
-        <w:t>302660</w:t>
+        <w:t>South bounding coordinates (decimals): 37.302660</w:t>
       </w:r>
     </w:p>
     <w:p>
@@ -2526,21 +2404,7 @@
         <w:rPr>
           <w:color w:val="000000"/>
         </w:rPr>
-        <w:t xml:space="preserve">Verbal description: Gatewood Reservoir </w:t>
-      </w:r>
-      <w:proofErr w:type="gramStart"/>
-      <w:r>
-        <w:rPr>
-          <w:color w:val="000000"/>
-        </w:rPr>
-        <w:t>is located in</w:t>
-      </w:r>
-      <w:proofErr w:type="gramEnd"/>
-      <w:r>
-        <w:rPr>
-          <w:color w:val="000000"/>
-        </w:rPr>
-        <w:t xml:space="preserve"> Pulaski, Virginia, USA</w:t>
+        <w:t>Verbal description: Gatewood Reservoir is located in Pulaski, Virginia, USA</w:t>
       </w:r>
     </w:p>
     <w:p>
@@ -2627,13 +2491,7 @@
         <w:rPr>
           <w:color w:val="000000"/>
         </w:rPr>
-        <w:t>West bounding coordinates (decim</w:t>
-      </w:r>
-      <w:r>
-        <w:rPr>
-          <w:color w:val="000000"/>
-        </w:rPr>
-        <w:t>als): -80.891880</w:t>
+        <w:t>West bounding coordinates (decimals): -80.891880</w:t>
       </w:r>
     </w:p>
     <w:p>
@@ -2660,21 +2518,7 @@
         <w:rPr>
           <w:color w:val="000000"/>
         </w:rPr>
-        <w:t xml:space="preserve">Verbal description: Spring Hollow Reservoir </w:t>
-      </w:r>
-      <w:proofErr w:type="gramStart"/>
-      <w:r>
-        <w:rPr>
-          <w:color w:val="000000"/>
-        </w:rPr>
-        <w:t>is located in</w:t>
-      </w:r>
-      <w:proofErr w:type="gramEnd"/>
-      <w:r>
-        <w:rPr>
-          <w:color w:val="000000"/>
-        </w:rPr>
-        <w:t xml:space="preserve"> Salem, Virginia, USA</w:t>
+        <w:t>Verbal description: Spring Hollow Reservoir is located in Salem, Virginia, USA</w:t>
       </w:r>
     </w:p>
     <w:p>
@@ -2740,13 +2584,7 @@
         <w:rPr>
           <w:color w:val="000000"/>
         </w:rPr>
-        <w:t xml:space="preserve">East bounding coordinates (decimals): </w:t>
-      </w:r>
-      <w:r>
-        <w:rPr>
-          <w:color w:val="000000"/>
-        </w:rPr>
-        <w:t>-80.170407</w:t>
+        <w:t>East bounding coordinates (decimals): -80.170407</w:t>
       </w:r>
     </w:p>
     <w:p>
@@ -2835,10 +2673,7 @@
       </w:r>
       <w:proofErr w:type="spellStart"/>
       <w:r>
-        <w:t>DateTim</w:t>
-      </w:r>
-      <w:r>
-        <w:t>e</w:t>
+        <w:t>DateTime</w:t>
       </w:r>
       <w:proofErr w:type="spellEnd"/>
       <w:r>
@@ -2889,13 +2724,7 @@
       </w:r>
       <w:proofErr w:type="spellEnd"/>
       <w:r>
-        <w:t>, Yulee, Florida, USA).  Sample timestamps for samples collected between approximately 9 a.m. and 3 p.m. were standardized to noon. Samp</w:t>
-      </w:r>
-      <w:r>
-        <w:t>les collected for projects that required sample collection at specific times of day were standardized to the top of the hour during which they were collected (i.e., a sample timestamp of 16:00 indicates a sample taken between 4 and 5 p.m.). Samples were st</w:t>
-      </w:r>
-      <w:r>
-        <w:t>ored in acid-washed 125 mL polypropylene bottles and frozen within 12 hours.  Samples were generally analyzed within one year of collection date.</w:t>
+        <w:t>, Yulee, Florida, USA).  Sample timestamps for samples collected between approximately 9 a.m. and 3 p.m. were standardized to noon. Samples collected for projects that required sample collection at specific times of day were standardized to the top of the hour during which they were collected (i.e., a sample timestamp of 16:00 indicates a sample taken between 4 and 5 p.m.). Samples were stored in acid-washed 125 mL polypropylene bottles and frozen within 12 hours.  Samples were generally analyzed within one year of collection date.</w:t>
       </w:r>
     </w:p>
     <w:p>
@@ -2934,49 +2763,37 @@
         <w:rPr>
           <w:u w:val="single"/>
         </w:rPr>
-        <w:t>), dissolved organic carbon (DOC), and dissolve</w:t>
-      </w:r>
-      <w:r>
+        <w:t>), dissolved organic carbon (DOC), and dissolved inorganic carbon (DIC)</w:t>
+      </w:r>
+    </w:p>
+    <w:p>
+      <w:r>
+        <w:t xml:space="preserve">Water samples were collected at specified depths for each reservoir using a Van Dorn water sampler and were filtered with a 0.7 µm glass fiber filter (Thomas Scientific GF/F) before being stored in acid-washed 125 mL polypropylene bottles.  Sample timestamps for samples collected between approximately 9 a.m. and 3 p.m. were standardized to noon. Samples collected for projects that required sample collection at specific times of day were standardized to the top of the hour during which they were collected (i.e., a sample timestamp of 16:00 indicates a sample taken between 4 and 5 p.m.). Samples were frozen within 12 hours.  Samples were generally analyzed within six months of collection date. </w:t>
+      </w:r>
+    </w:p>
+    <w:p>
+      <w:pPr>
+        <w:rPr>
+          <w:b/>
+        </w:rPr>
+      </w:pPr>
+      <w:r>
+        <w:rPr>
+          <w:b/>
+        </w:rPr>
+        <w:t>CHEMICAL ANALYSES AND EQUIPMENT</w:t>
+      </w:r>
+    </w:p>
+    <w:p>
+      <w:pPr>
         <w:rPr>
           <w:u w:val="single"/>
         </w:rPr>
-        <w:t>d inorganic carbon (DIC)</w:t>
-      </w:r>
-    </w:p>
-    <w:p>
-      <w:r>
-        <w:t xml:space="preserve">Water samples were collected at specified depths for each reservoir using a Van Dorn water sampler and were filtered with a 0.7 µm glass fiber filter (Thomas Scientific GF/F) before being stored in acid-washed 125 mL polypropylene </w:t>
-      </w:r>
-      <w:r>
-        <w:t>bottles.  Sample timestamps for samples collected between approximately 9 a.m. and 3 p.m. were standardized to noon. Samples collected for projects that required sample collection at specific times of day were standardized to the top of the hour during whi</w:t>
-      </w:r>
-      <w:r>
-        <w:t xml:space="preserve">ch they were collected (i.e., a sample timestamp of 16:00 indicates a sample taken between 4 and 5 p.m.). Samples were frozen within 12 hours.  Samples were generally analyzed within six months of collection date. </w:t>
-      </w:r>
-    </w:p>
-    <w:p>
-      <w:pPr>
-        <w:rPr>
-          <w:b/>
-        </w:rPr>
-      </w:pPr>
-      <w:r>
-        <w:rPr>
-          <w:b/>
-        </w:rPr>
-        <w:t>CHEMICAL ANALYSES AND EQUIPMENT</w:t>
-      </w:r>
-    </w:p>
-    <w:p>
-      <w:pPr>
+      </w:pPr>
+      <w:r>
         <w:rPr>
           <w:u w:val="single"/>
         </w:rPr>
-      </w:pPr>
-      <w:r>
-        <w:rPr>
-          <w:u w:val="single"/>
-        </w:rPr>
         <w:t>TN and TP</w:t>
       </w:r>
     </w:p>
@@ -2998,10 +2815,7 @@
       </w:r>
       <w:proofErr w:type="spellEnd"/>
       <w:r>
-        <w:t xml:space="preserve"> using flow injection analysis (APHA 2005).  TN was analyzed using the cadmium reduction method (APHA 1998) and TP was analyzed using the ascorbic</w:t>
-      </w:r>
-      <w:r>
-        <w:t xml:space="preserve"> acid method (Murphy and Riley 1962) on a </w:t>
+        <w:t xml:space="preserve"> using flow injection analysis (APHA 2005).  TN was analyzed using the cadmium reduction method (APHA 1998) and TP was analyzed using the ascorbic acid method (Murphy and Riley 1962) on a </w:t>
       </w:r>
       <w:proofErr w:type="spellStart"/>
       <w:r>
@@ -3080,10 +2894,7 @@
       </w:r>
       <w:proofErr w:type="spellEnd"/>
       <w:r>
-        <w:t xml:space="preserve"> using flow inje</w:t>
-      </w:r>
-      <w:r>
-        <w:t>ction analysis (APHA 2005). SRP was analyzed using the ascorbic acid method (Murphy and Riley 1962), NO</w:t>
+        <w:t xml:space="preserve"> using flow injection analysis (APHA 2005). SRP was analyzed using the ascorbic acid method (Murphy and Riley 1962), NO</w:t>
       </w:r>
       <w:r>
         <w:rPr>
@@ -3109,10 +2920,7 @@
       </w:r>
       <w:proofErr w:type="spellEnd"/>
       <w:r>
-        <w:t xml:space="preserve"> 1969, APHA 2005) with </w:t>
-      </w:r>
-      <w:r>
-        <w:t xml:space="preserve">a common modification as to the source of the hypochlorite ion as described in Zhang et al. 1997 on a </w:t>
+        <w:t xml:space="preserve"> 1969, APHA 2005) with a common modification as to the source of the hypochlorite ion as described in Zhang et al. 1997 on a </w:t>
       </w:r>
       <w:proofErr w:type="spellStart"/>
       <w:r>
@@ -3158,18 +2966,78 @@
           <w:u w:val="single"/>
         </w:rPr>
         <w:lastRenderedPageBreak/>
-        <w:t>DOC and</w:t>
-      </w:r>
-      <w:r>
+        <w:t>DOC and DIC</w:t>
+      </w:r>
+    </w:p>
+    <w:p>
+      <w:r>
+        <w:t xml:space="preserve">DOC was analyzed using the persulfate catalytic method (Brenton and Arnett 1993) on a TOCA 1010 from OI Analytical from 2013-2016 (OI Analytical 1010 Total Organic Carbon Analyzer with 1051 autosampler, College Station, TX USA) and on a </w:t>
+      </w:r>
+      <w:proofErr w:type="spellStart"/>
+      <w:r>
+        <w:t>Vario</w:t>
+      </w:r>
+      <w:proofErr w:type="spellEnd"/>
+      <w:r>
+        <w:t xml:space="preserve"> TOC Cube from </w:t>
+      </w:r>
+      <w:proofErr w:type="spellStart"/>
+      <w:r>
+        <w:t>Elementar</w:t>
+      </w:r>
+      <w:proofErr w:type="spellEnd"/>
+      <w:r>
+        <w:t xml:space="preserve"> from 2016-2017 (</w:t>
+      </w:r>
+      <w:proofErr w:type="spellStart"/>
+      <w:r>
+        <w:t>vario</w:t>
+      </w:r>
+      <w:proofErr w:type="spellEnd"/>
+      <w:r>
+        <w:t xml:space="preserve"> TOC cube, </w:t>
+      </w:r>
+      <w:proofErr w:type="spellStart"/>
+      <w:r>
+        <w:t>Elementar</w:t>
+      </w:r>
+      <w:proofErr w:type="spellEnd"/>
+      <w:r>
+        <w:t xml:space="preserve"> </w:t>
+      </w:r>
+      <w:proofErr w:type="spellStart"/>
+      <w:r>
+        <w:t>Analysensysteme</w:t>
+      </w:r>
+      <w:proofErr w:type="spellEnd"/>
+      <w:r>
+        <w:t xml:space="preserve"> GmbH, Hanau, Germany). Carbon in samples is oxidized to carbon dioxide (CO </w:t>
+      </w:r>
+      <w:proofErr w:type="gramStart"/>
+      <w:r>
+        <w:t>2 )</w:t>
+      </w:r>
+      <w:proofErr w:type="gramEnd"/>
+      <w:r>
+        <w:t xml:space="preserve"> either by reaction with acid or by catalyzed combustion at 850 C. Resulting carbon dioxide is detected by nondispersive infrared (NDIR) spectrometry.</w:t>
+      </w:r>
+    </w:p>
+    <w:p>
+      <w:pPr>
         <w:rPr>
           <w:u w:val="single"/>
         </w:rPr>
-        <w:t xml:space="preserve"> DIC</w:t>
-      </w:r>
-    </w:p>
-    <w:p>
-      <w:r>
-        <w:t xml:space="preserve">DOC was analyzed using the persulfate catalytic method (Brenton and Arnett 1993) on a TOCA 1010 from OI Analytical from 2013-2016 (OI Analytical 1010 Total Organic Carbon Analyzer with 1051 autosampler, College Station, TX USA) and on a </w:t>
+      </w:pPr>
+      <w:r>
+        <w:rPr>
+          <w:u w:val="single"/>
+        </w:rPr>
+        <w:t>DN</w:t>
+      </w:r>
+    </w:p>
+    <w:p>
+      <w:r>
+        <w:t xml:space="preserve">Sample is combusted using the </w:t>
       </w:r>
       <w:proofErr w:type="spellStart"/>
       <w:r>
@@ -3177,225 +3045,135 @@
       </w:r>
       <w:proofErr w:type="spellEnd"/>
       <w:r>
-        <w:t xml:space="preserve"> TOC Cube</w:t>
-      </w:r>
-      <w:r>
-        <w:t xml:space="preserve"> from </w:t>
+        <w:t xml:space="preserve"> TOC Cube from </w:t>
       </w:r>
       <w:proofErr w:type="spellStart"/>
       <w:r>
-        <w:t>Elementar</w:t>
+        <w:t>Elemantar</w:t>
       </w:r>
       <w:proofErr w:type="spellEnd"/>
       <w:r>
-        <w:t xml:space="preserve"> from 2016-2017 (</w:t>
+        <w:t xml:space="preserve"> at 850 degrees C. Total bound nitrogen in the combustion product is converted to nitrogen monoxide (NO) by oxidative pyrolysis then reacts with electrolyte in the electrochemical cell producing a measurable current.</w:t>
+      </w:r>
+    </w:p>
+    <w:p>
+      <w:r>
+        <w:rPr>
+          <w:u w:val="single"/>
+        </w:rPr>
+        <w:t>References</w:t>
+      </w:r>
+    </w:p>
+    <w:p>
+      <w:r>
+        <w:t>APHA. 2012. Standard methods for the examination of water and wastewater. 22</w:t>
+      </w:r>
+      <w:r>
+        <w:rPr>
+          <w:vertAlign w:val="superscript"/>
+        </w:rPr>
+        <w:t>nd</w:t>
+      </w:r>
+      <w:r>
+        <w:t xml:space="preserve"> </w:t>
       </w:r>
       <w:proofErr w:type="spellStart"/>
       <w:r>
-        <w:t>vario</w:t>
+        <w:t>edn</w:t>
       </w:r>
       <w:proofErr w:type="spellEnd"/>
       <w:r>
-        <w:t xml:space="preserve"> TOC cube, </w:t>
+        <w:t>. Washington, DC: American Public Health Association, American Water Works Association, Water Environment Federation.</w:t>
+      </w:r>
+    </w:p>
+    <w:p>
+      <w:r>
+        <w:t>Brenton R, Arnett T. 1993. Method of analysis by the U.S. Geological Survey National Water Quality Laboratory – Determination of dissolved organic carbon by UV-promoted persulfate oxidation and infrared spectrometry. Denver, CO: U.S. Geological Survey.</w:t>
+      </w:r>
+    </w:p>
+    <w:p>
+      <w:r>
+        <w:t xml:space="preserve">Murphy J, Riley JP. 1962. A modified single solution method for the determination of phosphate in natural waters.  Anal </w:t>
       </w:r>
       <w:proofErr w:type="spellStart"/>
       <w:r>
-        <w:t>Elementar</w:t>
+        <w:t>Chim</w:t>
       </w:r>
       <w:proofErr w:type="spellEnd"/>
       <w:r>
+        <w:t xml:space="preserve"> Acta 27:31.6.</w:t>
+      </w:r>
+    </w:p>
+    <w:p>
+      <w:r>
+        <w:t xml:space="preserve">Patton CJ, </w:t>
+      </w:r>
+      <w:proofErr w:type="spellStart"/>
+      <w:r>
+        <w:t>Kryskalla</w:t>
+      </w:r>
+      <w:proofErr w:type="spellEnd"/>
+      <w:r>
+        <w:t xml:space="preserve"> JR. 2003. Methods of Analysis by the U.S. Geological Survey National Water Quality Laboratory—Evaluation of Alkaline Persulfate Digestion as an Alternative to </w:t>
+      </w:r>
+      <w:proofErr w:type="spellStart"/>
+      <w:r>
+        <w:t>Kjeldahl</w:t>
+      </w:r>
+      <w:proofErr w:type="spellEnd"/>
+      <w:r>
+        <w:t xml:space="preserve"> Digestion for Determination of Total and Dissolved Nitrogen and Phosphorus in Water. Denver, CO: U.S. Geological Survey.</w:t>
+      </w:r>
+    </w:p>
+    <w:p>
+      <w:proofErr w:type="spellStart"/>
+      <w:r>
+        <w:t>Révész</w:t>
+      </w:r>
+      <w:proofErr w:type="spellEnd"/>
+      <w:r>
+        <w:t xml:space="preserve"> KM, Doctor DH. 2014. Automated determination of the stable carbon isotopic composition (δ13C) of total dissolved inorganic carbon (DIC) and total </w:t>
+      </w:r>
+      <w:proofErr w:type="spellStart"/>
+      <w:r>
+        <w:t>nonpurgeable</w:t>
+      </w:r>
+      <w:proofErr w:type="spellEnd"/>
+      <w:r>
+        <w:t xml:space="preserve"> dissolved organic carbon (DOC) in aqueous samples: RSIL lab codes 1851 and 1852: U.S. Geological Survey Techniques and Methods, book 10, chap. C20, 38 p., http:// dx.doi.org/10.3133/tm10C20.</w:t>
+      </w:r>
+    </w:p>
+    <w:p>
+      <w:proofErr w:type="spellStart"/>
+      <w:r>
+        <w:t>Solorzano</w:t>
+      </w:r>
+      <w:proofErr w:type="spellEnd"/>
+      <w:r>
+        <w:t xml:space="preserve">, L. 1969. Determination of ammonia in natural water by the </w:t>
+      </w:r>
+      <w:proofErr w:type="spellStart"/>
+      <w:r>
+        <w:t>phenolhypochlorite</w:t>
+      </w:r>
+      <w:proofErr w:type="spellEnd"/>
+      <w:r>
+        <w:t xml:space="preserve"> method. </w:t>
+      </w:r>
+      <w:proofErr w:type="spellStart"/>
+      <w:r>
+        <w:t>Limnol</w:t>
+      </w:r>
+      <w:proofErr w:type="spellEnd"/>
+      <w:r>
         <w:t xml:space="preserve"> </w:t>
       </w:r>
       <w:proofErr w:type="spellStart"/>
       <w:r>
-        <w:t>Analysensysteme</w:t>
+        <w:t>Oceanogr</w:t>
       </w:r>
       <w:proofErr w:type="spellEnd"/>
       <w:r>
-        <w:t xml:space="preserve"> GmbH, Hanau, Germany). Carbon in samples is oxidized to carbon dioxide (CO </w:t>
-      </w:r>
-      <w:proofErr w:type="gramStart"/>
-      <w:r>
-        <w:t>2 )</w:t>
-      </w:r>
-      <w:proofErr w:type="gramEnd"/>
-      <w:r>
-        <w:t xml:space="preserve"> either by reaction with acid or by catalyzed combustion at 850 C. Resulting carbon dioxide is detected </w:t>
-      </w:r>
-      <w:r>
-        <w:t>by nondispersive infrared (NDIR) spectrometry.</w:t>
-      </w:r>
-    </w:p>
-    <w:p>
-      <w:pPr>
-        <w:rPr>
-          <w:u w:val="single"/>
-        </w:rPr>
-      </w:pPr>
-      <w:r>
-        <w:rPr>
-          <w:u w:val="single"/>
-        </w:rPr>
-        <w:t>DN</w:t>
-      </w:r>
-    </w:p>
-    <w:p>
-      <w:r>
-        <w:t xml:space="preserve">Sample is combusted using the </w:t>
-      </w:r>
-      <w:proofErr w:type="spellStart"/>
-      <w:r>
-        <w:t>Vario</w:t>
-      </w:r>
-      <w:proofErr w:type="spellEnd"/>
-      <w:r>
-        <w:t xml:space="preserve"> TOC Cube from </w:t>
-      </w:r>
-      <w:proofErr w:type="spellStart"/>
-      <w:r>
-        <w:t>Elemantar</w:t>
-      </w:r>
-      <w:proofErr w:type="spellEnd"/>
-      <w:r>
-        <w:t xml:space="preserve"> at 850 degrees C. Total bound nitrogen in the combustion product is converted to nitrogen monoxide (NO) by oxidative pyrolysis then reacts with el</w:t>
-      </w:r>
-      <w:r>
-        <w:t>ectrolyte in the electrochemical cell producing a measurable current.</w:t>
-      </w:r>
-    </w:p>
-    <w:p>
-      <w:r>
-        <w:rPr>
-          <w:u w:val="single"/>
-        </w:rPr>
-        <w:t>References</w:t>
-      </w:r>
-    </w:p>
-    <w:p>
-      <w:r>
-        <w:t>APHA. 2012. Standard methods for the examination of water and wastewater. 22</w:t>
-      </w:r>
-      <w:r>
-        <w:rPr>
-          <w:vertAlign w:val="superscript"/>
-        </w:rPr>
-        <w:t>nd</w:t>
-      </w:r>
-      <w:r>
-        <w:t xml:space="preserve"> </w:t>
-      </w:r>
-      <w:proofErr w:type="spellStart"/>
-      <w:r>
-        <w:t>edn</w:t>
-      </w:r>
-      <w:proofErr w:type="spellEnd"/>
-      <w:r>
-        <w:t>. Washington, DC: American Public Health Association, American Water Works Association, Water</w:t>
-      </w:r>
-      <w:r>
-        <w:t xml:space="preserve"> Environment Federation.</w:t>
-      </w:r>
-    </w:p>
-    <w:p>
-      <w:r>
-        <w:t>Brenton R, Arnett T. 1993. Method of analysis by the U.S. Geological Survey National Water Quality Laboratory – Determination of dissolved organic carbon by UV-promoted persulfate oxidation and infrared spectrometry. Denver, CO: U.</w:t>
-      </w:r>
-      <w:r>
-        <w:t>S. Geological Survey.</w:t>
-      </w:r>
-    </w:p>
-    <w:p>
-      <w:r>
-        <w:t xml:space="preserve">Murphy J, Riley JP. 1962. A modified single solution method for the determination of phosphate in natural waters.  Anal </w:t>
-      </w:r>
-      <w:proofErr w:type="spellStart"/>
-      <w:r>
-        <w:t>Chim</w:t>
-      </w:r>
-      <w:proofErr w:type="spellEnd"/>
-      <w:r>
-        <w:t xml:space="preserve"> Acta 27:31.6.</w:t>
-      </w:r>
-    </w:p>
-    <w:p>
-      <w:r>
-        <w:t xml:space="preserve">Patton CJ, </w:t>
-      </w:r>
-      <w:proofErr w:type="spellStart"/>
-      <w:r>
-        <w:t>Kryskalla</w:t>
-      </w:r>
-      <w:proofErr w:type="spellEnd"/>
-      <w:r>
-        <w:t xml:space="preserve"> JR. 2003. Methods of Analysis by the U.S. Geological Survey National Water</w:t>
-      </w:r>
-      <w:r>
-        <w:t xml:space="preserve"> Quality Laboratory—Evaluation of Alkaline Persulfate Digestion as an Alternative to </w:t>
-      </w:r>
-      <w:proofErr w:type="spellStart"/>
-      <w:r>
-        <w:t>Kjeldahl</w:t>
-      </w:r>
-      <w:proofErr w:type="spellEnd"/>
-      <w:r>
-        <w:t xml:space="preserve"> Digestion for Determination of Total and Dissolved Nitrogen and Phosphorus in Water. Denver, CO: U.S. Geological Survey.</w:t>
-      </w:r>
-    </w:p>
-    <w:p>
-      <w:proofErr w:type="spellStart"/>
-      <w:r>
-        <w:t>Révész</w:t>
-      </w:r>
-      <w:proofErr w:type="spellEnd"/>
-      <w:r>
-        <w:t xml:space="preserve"> KM, Doctor DH. 2014. Automated det</w:t>
-      </w:r>
-      <w:r>
-        <w:t xml:space="preserve">ermination of the stable carbon isotopic composition (δ13C) of total dissolved inorganic carbon (DIC) and total </w:t>
-      </w:r>
-      <w:proofErr w:type="spellStart"/>
-      <w:r>
-        <w:t>nonpurgeable</w:t>
-      </w:r>
-      <w:proofErr w:type="spellEnd"/>
-      <w:r>
-        <w:t xml:space="preserve"> dissolved organic carbon (DOC) in aqueous samples: RSIL lab codes 1851 and 1852: U.S. Geological Survey Techniques and Methods, boo</w:t>
-      </w:r>
-      <w:r>
-        <w:t>k 10, chap. C20, 38 p., http:// dx.doi.org/10.3133/tm10C20.</w:t>
-      </w:r>
-    </w:p>
-    <w:p>
-      <w:proofErr w:type="spellStart"/>
-      <w:r>
-        <w:t>Solorzano</w:t>
-      </w:r>
-      <w:proofErr w:type="spellEnd"/>
-      <w:r>
-        <w:t xml:space="preserve">, L. 1969. Determination of ammonia in natural water by the </w:t>
-      </w:r>
-      <w:proofErr w:type="spellStart"/>
-      <w:r>
-        <w:t>phenolhypochlorite</w:t>
-      </w:r>
-      <w:proofErr w:type="spellEnd"/>
-      <w:r>
-        <w:t xml:space="preserve"> method. </w:t>
-      </w:r>
-      <w:proofErr w:type="spellStart"/>
-      <w:r>
-        <w:t>Limnol</w:t>
-      </w:r>
-      <w:proofErr w:type="spellEnd"/>
-      <w:r>
-        <w:t xml:space="preserve"> </w:t>
-      </w:r>
-      <w:proofErr w:type="spellStart"/>
-      <w:r>
-        <w:t>Oceanogr</w:t>
-      </w:r>
-      <w:proofErr w:type="spellEnd"/>
-      <w:r>
         <w:t xml:space="preserve"> 14:799-801.</w:t>
       </w:r>
     </w:p>
@@ -3404,10 +3182,7 @@
         <w:spacing w:after="0"/>
       </w:pPr>
       <w:r>
-        <w:t xml:space="preserve">USEPA. 2004. RSKSOP-175 STANDARD OPERATING PROCEDURE Sample Preparation </w:t>
-      </w:r>
-      <w:r>
-        <w:t xml:space="preserve">and Calculations for Dissolved Gas Analysis in Water Samples Using a GC Headspace Equilibration Technique, Revision No.2 </w:t>
+        <w:t xml:space="preserve">USEPA. 2004. RSKSOP-175 STANDARD OPERATING PROCEDURE Sample Preparation and Calculations for Dissolved Gas Analysis in Water Samples Using a GC Headspace Equilibration Technique, Revision No.2 </w:t>
       </w:r>
       <w:hyperlink r:id="rId21">
         <w:r>
@@ -3451,18 +3226,7 @@
       </w:r>
       <w:proofErr w:type="spellEnd"/>
       <w:r>
-        <w:t xml:space="preserve">, P., Fisher, Ch. </w:t>
-      </w:r>
-      <w:proofErr w:type="gramStart"/>
-      <w:r>
-        <w:t>J.</w:t>
-      </w:r>
-      <w:proofErr w:type="gramEnd"/>
-      <w:r>
-        <w:t xml:space="preserve"> and Moore, L.D. 1997. Determination of ammonia in estuarine and coastal waters by gas segmented</w:t>
-      </w:r>
-      <w:r>
-        <w:t xml:space="preserve"> flow colorimetric analysis.  Methods for determination of chemical substances in marine and estuarine environmental matrices. 2nd ed. EPA/7664-41-7.</w:t>
+        <w:t>, P., Fisher, Ch. J. and Moore, L.D. 1997. Determination of ammonia in estuarine and coastal waters by gas segmented flow colorimetric analysis.  Methods for determination of chemical substances in marine and estuarine environmental matrices. 2nd ed. EPA/7664-41-7.</w:t>
       </w:r>
     </w:p>
     <w:p>
@@ -3492,21 +3256,7 @@
         <w:rPr>
           <w:color w:val="000000"/>
         </w:rPr>
-        <w:t xml:space="preserve">Column name: exactly as it appears in the dataset. Please avoid special characters, </w:t>
-      </w:r>
-      <w:proofErr w:type="gramStart"/>
-      <w:r>
-        <w:rPr>
-          <w:color w:val="000000"/>
-        </w:rPr>
-        <w:t>dashes</w:t>
-      </w:r>
-      <w:proofErr w:type="gramEnd"/>
-      <w:r>
-        <w:rPr>
-          <w:color w:val="000000"/>
-        </w:rPr>
-        <w:t xml:space="preserve"> and spaces.</w:t>
+        <w:t>Column name: exactly as it appears in the dataset. Please avoid special characters, dashes and spaces.</w:t>
       </w:r>
     </w:p>
     <w:p>
@@ -3557,13 +3307,7 @@
         <w:rPr>
           <w:color w:val="000000"/>
         </w:rPr>
-        <w:t>microSiemenPerCentimete</w:t>
-      </w:r>
-      <w:r>
-        <w:rPr>
-          <w:color w:val="000000"/>
-        </w:rPr>
-        <w:t>r</w:t>
+        <w:t>microSiemenPerCentimeter</w:t>
       </w:r>
       <w:proofErr w:type="spellEnd"/>
       <w:r>
@@ -3636,13 +3380,7 @@
         <w:rPr>
           <w:color w:val="000000"/>
         </w:rPr>
-        <w:t xml:space="preserve">Data format: please tell us exactly how the date </w:t>
-      </w:r>
-      <w:r>
-        <w:rPr>
-          <w:color w:val="000000"/>
-        </w:rPr>
-        <w:t>and time is formatted: e.g. mm/dd/</w:t>
+        <w:t>Data format: please tell us exactly how the date and time is formatted: e.g. mm/dd/</w:t>
       </w:r>
       <w:proofErr w:type="spellStart"/>
       <w:r>
@@ -3790,10 +3528,7 @@
               <w:cnfStyle w:val="100000000000" w:firstRow="1" w:lastRow="0" w:firstColumn="0" w:lastColumn="0" w:oddVBand="0" w:evenVBand="0" w:oddHBand="0" w:evenHBand="0" w:firstRowFirstColumn="0" w:firstRowLastColumn="0" w:lastRowFirstColumn="0" w:lastRowLastColumn="0"/>
             </w:pPr>
             <w:r>
-              <w:t xml:space="preserve">code explanation or </w:t>
-            </w:r>
-            <w:r>
-              <w:t>date format</w:t>
+              <w:t>code explanation or date format</w:t>
             </w:r>
           </w:p>
         </w:tc>
@@ -3941,19 +3676,7 @@
               <w:t xml:space="preserve">50=Deep hole or site nearest to dam in each reservoir, </w:t>
             </w:r>
             <w:r>
-              <w:t xml:space="preserve">45 = Upstream pelagic site nearest to the deep hole in each reservoir, 30 = Upstream pelagic site in transitional zone of the reservoir, </w:t>
-            </w:r>
-            <w:r>
-              <w:t>20=</w:t>
-            </w:r>
-            <w:r>
-              <w:t>Different u</w:t>
-            </w:r>
-            <w:r>
-              <w:t xml:space="preserve">pstream pelagic site </w:t>
-            </w:r>
-            <w:r>
-              <w:t xml:space="preserve">in transitional zone of the reservoir, </w:t>
+              <w:t xml:space="preserve">45 = Upstream pelagic site nearest to the deep hole in each reservoir, 30 = Upstream pelagic site in transitional zone of the reservoir, 20=Different upstream pelagic site in transitional zone of the reservoir, </w:t>
             </w:r>
             <w:r>
               <w:rPr>
@@ -4251,10 +3974,7 @@
               <w:cnfStyle w:val="000000100000" w:firstRow="0" w:lastRow="0" w:firstColumn="0" w:lastColumn="0" w:oddVBand="0" w:evenVBand="0" w:oddHBand="1" w:evenHBand="0" w:firstRowFirstColumn="0" w:firstRowLastColumn="0" w:lastRowFirstColumn="0" w:lastRowLastColumn="0"/>
             </w:pPr>
             <w:r>
-              <w:t>Total nit</w:t>
-            </w:r>
-            <w:r>
-              <w:t>rogen concentration</w:t>
+              <w:t>Total nitrogen concentration</w:t>
             </w:r>
           </w:p>
         </w:tc>
@@ -4820,10 +4540,7 @@
             </w:pPr>
             <w:proofErr w:type="spellStart"/>
             <w:r>
-              <w:t>milligra</w:t>
-            </w:r>
-            <w:r>
-              <w:t>msPerLiter</w:t>
+              <w:t>milligramsPerLiter</w:t>
             </w:r>
             <w:proofErr w:type="spellEnd"/>
           </w:p>
@@ -4945,7 +4662,7 @@
           <w:p>
             <w:proofErr w:type="spellStart"/>
             <w:r>
-              <w:t>Flag_TN</w:t>
+              <w:t>Flag_DateTime</w:t>
             </w:r>
             <w:proofErr w:type="spellEnd"/>
           </w:p>
@@ -4963,8 +4680,13 @@
               <w:cnfStyle w:val="000000000000" w:firstRow="0" w:lastRow="0" w:firstColumn="0" w:lastColumn="0" w:oddVBand="0" w:evenVBand="0" w:oddHBand="0" w:evenHBand="0" w:firstRowFirstColumn="0" w:firstRowLastColumn="0" w:lastRowFirstColumn="0" w:lastRowLastColumn="0"/>
             </w:pPr>
             <w:r>
-              <w:t>Data flag for total nitrogen (TN)</w:t>
-            </w:r>
+              <w:t xml:space="preserve">Data flag for </w:t>
+            </w:r>
+            <w:proofErr w:type="spellStart"/>
+            <w:r>
+              <w:t>DateTime</w:t>
+            </w:r>
+            <w:proofErr w:type="spellEnd"/>
           </w:p>
         </w:tc>
         <w:tc>
@@ -4978,113 +4700,17 @@
           <w:p>
             <w:pPr>
               <w:cnfStyle w:val="000000000000" w:firstRow="0" w:lastRow="0" w:firstColumn="0" w:lastColumn="0" w:oddVBand="0" w:evenVBand="0" w:oddHBand="0" w:evenHBand="0" w:firstRowFirstColumn="0" w:firstRowLastColumn="0" w:lastRowFirstColumn="0" w:lastRowLastColumn="0"/>
-              <w:rPr>
-                <w:color w:val="222222"/>
-                <w:highlight w:val="white"/>
-              </w:rPr>
-            </w:pPr>
-            <w:r>
-              <w:rPr>
-                <w:color w:val="222222"/>
-                <w:highlight w:val="white"/>
-              </w:rPr>
-              <w:t>1 = sample not taken</w:t>
+            </w:pPr>
+            <w:r>
+              <w:t>0 = exact time</w:t>
             </w:r>
           </w:p>
           <w:p>
             <w:pPr>
               <w:cnfStyle w:val="000000000000" w:firstRow="0" w:lastRow="0" w:firstColumn="0" w:lastColumn="0" w:oddVBand="0" w:evenVBand="0" w:oddHBand="0" w:evenHBand="0" w:firstRowFirstColumn="0" w:firstRowLastColumn="0" w:lastRowFirstColumn="0" w:lastRowLastColumn="0"/>
-              <w:rPr>
-                <w:color w:val="222222"/>
-                <w:highlight w:val="white"/>
-              </w:rPr>
-            </w:pPr>
-            <w:r>
-              <w:rPr>
-                <w:color w:val="222222"/>
-                <w:highlight w:val="white"/>
-              </w:rPr>
-              <w:t>2 = instrument malfunction</w:t>
-            </w:r>
-          </w:p>
-          <w:p>
-            <w:pPr>
-              <w:cnfStyle w:val="000000000000" w:firstRow="0" w:lastRow="0" w:firstColumn="0" w:lastColumn="0" w:oddVBand="0" w:evenVBand="0" w:oddHBand="0" w:evenHBand="0" w:firstRowFirstColumn="0" w:firstRowLastColumn="0" w:lastRowFirstColumn="0" w:lastRowLastColumn="0"/>
-              <w:rPr>
-                <w:color w:val="222222"/>
-                <w:highlight w:val="white"/>
-              </w:rPr>
-            </w:pPr>
-            <w:r>
-              <w:rPr>
-                <w:color w:val="222222"/>
-                <w:highlight w:val="white"/>
-              </w:rPr>
-              <w:t>3 = sample below detection</w:t>
-            </w:r>
-          </w:p>
-          <w:p>
-            <w:pPr>
-              <w:cnfStyle w:val="000000000000" w:firstRow="0" w:lastRow="0" w:firstColumn="0" w:lastColumn="0" w:oddVBand="0" w:evenVBand="0" w:oddHBand="0" w:evenHBand="0" w:firstRowFirstColumn="0" w:firstRowLastColumn="0" w:lastRowFirstColumn="0" w:lastRowLastColumn="0"/>
-              <w:rPr>
-                <w:color w:val="222222"/>
-                <w:highlight w:val="white"/>
-              </w:rPr>
-            </w:pPr>
-            <w:r>
-              <w:rPr>
-                <w:color w:val="222222"/>
-                <w:highlight w:val="white"/>
-              </w:rPr>
-              <w:t>4 = negative value set to zero</w:t>
-            </w:r>
-          </w:p>
-          <w:p>
-            <w:pPr>
-              <w:cnfStyle w:val="000000000000" w:firstRow="0" w:lastRow="0" w:firstColumn="0" w:lastColumn="0" w:oddVBand="0" w:evenVBand="0" w:oddHBand="0" w:evenHBand="0" w:firstRowFirstColumn="0" w:firstRowLastColumn="0" w:lastRowFirstColumn="0" w:lastRowLastColumn="0"/>
-              <w:rPr>
-                <w:color w:val="222222"/>
-                <w:highlight w:val="white"/>
-              </w:rPr>
-            </w:pPr>
-            <w:r>
-              <w:rPr>
-                <w:color w:val="222222"/>
-                <w:highlight w:val="white"/>
-              </w:rPr>
-              <w:t>5 = demonic intrusion</w:t>
-            </w:r>
-          </w:p>
-          <w:p>
-            <w:pPr>
-              <w:cnfStyle w:val="000000000000" w:firstRow="0" w:lastRow="0" w:firstColumn="0" w:lastColumn="0" w:oddVBand="0" w:evenVBand="0" w:oddHBand="0" w:evenHBand="0" w:firstRowFirstColumn="0" w:firstRowLastColumn="0" w:lastRowFirstColumn="0" w:lastRowLastColumn="0"/>
-              <w:rPr>
-                <w:color w:val="222222"/>
-                <w:highlight w:val="white"/>
-              </w:rPr>
-            </w:pPr>
-            <w:r>
-              <w:rPr>
-                <w:color w:val="222222"/>
-                <w:highlight w:val="white"/>
-              </w:rPr>
-              <w:t>6 = non-standard method</w:t>
-            </w:r>
-          </w:p>
-          <w:p>
-            <w:pPr>
-              <w:cnfStyle w:val="000000000000" w:firstRow="0" w:lastRow="0" w:firstColumn="0" w:lastColumn="0" w:oddVBand="0" w:evenVBand="0" w:oddHBand="0" w:evenHBand="0" w:firstRowFirstColumn="0" w:firstRowLastColumn="0" w:lastRowFirstColumn="0" w:lastRowLastColumn="0"/>
-              <w:rPr>
-                <w:color w:val="222222"/>
-                <w:highlight w:val="white"/>
-              </w:rPr>
-            </w:pPr>
-            <w:r>
-              <w:rPr>
-                <w:color w:val="222222"/>
-                <w:highlight w:val="white"/>
-              </w:rPr>
-              <w:t>7 = sample run multiple times and values averaged</w:t>
+            </w:pPr>
+            <w:r>
+              <w:t>1 = inexact time</w:t>
             </w:r>
           </w:p>
         </w:tc>
@@ -5122,7 +4748,7 @@
           <w:p>
             <w:proofErr w:type="spellStart"/>
             <w:r>
-              <w:t>Flag_TP</w:t>
+              <w:t>Flag_TN</w:t>
             </w:r>
             <w:proofErr w:type="spellEnd"/>
           </w:p>
@@ -5140,7 +4766,7 @@
               <w:cnfStyle w:val="000000100000" w:firstRow="0" w:lastRow="0" w:firstColumn="0" w:lastColumn="0" w:oddVBand="0" w:evenVBand="0" w:oddHBand="1" w:evenHBand="0" w:firstRowFirstColumn="0" w:firstRowLastColumn="0" w:lastRowFirstColumn="0" w:lastRowLastColumn="0"/>
             </w:pPr>
             <w:r>
-              <w:t>Data flag for total phosphorus (TP)</w:t>
+              <w:t>Data flag for total nitrogen (TN)</w:t>
             </w:r>
           </w:p>
         </w:tc>
@@ -5296,9 +4922,11 @@
             </w:tcBorders>
           </w:tcPr>
           <w:p>
-            <w:r>
-              <w:t>Flag_NH4</w:t>
-            </w:r>
+            <w:proofErr w:type="spellStart"/>
+            <w:r>
+              <w:t>Flag_TP</w:t>
+            </w:r>
+            <w:proofErr w:type="spellEnd"/>
           </w:p>
         </w:tc>
         <w:tc>
@@ -5314,7 +4942,7 @@
               <w:cnfStyle w:val="000000000000" w:firstRow="0" w:lastRow="0" w:firstColumn="0" w:lastColumn="0" w:oddVBand="0" w:evenVBand="0" w:oddHBand="0" w:evenHBand="0" w:firstRowFirstColumn="0" w:firstRowLastColumn="0" w:lastRowFirstColumn="0" w:lastRowLastColumn="0"/>
             </w:pPr>
             <w:r>
-              <w:t>Data flag for ammonium (NH4)</w:t>
+              <w:t>Data flag for total phosphorus (TP)</w:t>
             </w:r>
           </w:p>
         </w:tc>
@@ -5435,7 +5063,6 @@
                 <w:color w:val="222222"/>
                 <w:highlight w:val="white"/>
               </w:rPr>
-              <w:lastRenderedPageBreak/>
               <w:t>7 = sample run multiple times and values averaged</w:t>
             </w:r>
           </w:p>
@@ -5473,7 +5100,7 @@
           </w:tcPr>
           <w:p>
             <w:r>
-              <w:t>Flag_NO3NO2</w:t>
+              <w:t>Flag_NH4</w:t>
             </w:r>
           </w:p>
         </w:tc>
@@ -5490,7 +5117,7 @@
               <w:cnfStyle w:val="000000100000" w:firstRow="0" w:lastRow="0" w:firstColumn="0" w:lastColumn="0" w:oddVBand="0" w:evenVBand="0" w:oddHBand="1" w:evenHBand="0" w:firstRowFirstColumn="0" w:firstRowLastColumn="0" w:lastRowFirstColumn="0" w:lastRowLastColumn="0"/>
             </w:pPr>
             <w:r>
-              <w:t>Data flag for nitrate nitrite (NO3NO2)</w:t>
+              <w:t>Data flag for ammonium (NH4)</w:t>
             </w:r>
           </w:p>
         </w:tc>
@@ -5595,6 +5222,7 @@
                 <w:color w:val="222222"/>
                 <w:highlight w:val="white"/>
               </w:rPr>
+              <w:lastRenderedPageBreak/>
               <w:t>6 = non-standard method</w:t>
             </w:r>
           </w:p>
@@ -5646,11 +5274,9 @@
             </w:tcBorders>
           </w:tcPr>
           <w:p>
-            <w:proofErr w:type="spellStart"/>
-            <w:r>
-              <w:t>Flag_SRP</w:t>
-            </w:r>
-            <w:proofErr w:type="spellEnd"/>
+            <w:r>
+              <w:t>Flag_NO3NO2</w:t>
+            </w:r>
           </w:p>
         </w:tc>
         <w:tc>
@@ -5666,7 +5292,7 @@
               <w:cnfStyle w:val="000000000000" w:firstRow="0" w:lastRow="0" w:firstColumn="0" w:lastColumn="0" w:oddVBand="0" w:evenVBand="0" w:oddHBand="0" w:evenHBand="0" w:firstRowFirstColumn="0" w:firstRowLastColumn="0" w:lastRowFirstColumn="0" w:lastRowLastColumn="0"/>
             </w:pPr>
             <w:r>
-              <w:t>Data flag for soluble reactive phosphorus (SRP)</w:t>
+              <w:t>Data flag for nitrate nitrite (NO3NO2)</w:t>
             </w:r>
           </w:p>
         </w:tc>
@@ -5825,10 +5451,7 @@
           <w:p>
             <w:proofErr w:type="spellStart"/>
             <w:r>
-              <w:t>Flag</w:t>
-            </w:r>
-            <w:r>
-              <w:t>_DOC</w:t>
+              <w:t>Flag_SRP</w:t>
             </w:r>
             <w:proofErr w:type="spellEnd"/>
           </w:p>
@@ -5846,7 +5469,7 @@
               <w:cnfStyle w:val="000000100000" w:firstRow="0" w:lastRow="0" w:firstColumn="0" w:lastColumn="0" w:oddVBand="0" w:evenVBand="0" w:oddHBand="1" w:evenHBand="0" w:firstRowFirstColumn="0" w:firstRowLastColumn="0" w:lastRowFirstColumn="0" w:lastRowLastColumn="0"/>
             </w:pPr>
             <w:r>
-              <w:t>Data flag for dissolved organic carbon (DOC)</w:t>
+              <w:t>Data flag for soluble reactive phosphorus (SRP)</w:t>
             </w:r>
           </w:p>
         </w:tc>
@@ -6004,7 +5627,7 @@
           <w:p>
             <w:proofErr w:type="spellStart"/>
             <w:r>
-              <w:t>Flag_DIC</w:t>
+              <w:t>Flag_DOC</w:t>
             </w:r>
             <w:proofErr w:type="spellEnd"/>
           </w:p>
@@ -6022,7 +5645,7 @@
               <w:cnfStyle w:val="000000000000" w:firstRow="0" w:lastRow="0" w:firstColumn="0" w:lastColumn="0" w:oddVBand="0" w:evenVBand="0" w:oddHBand="0" w:evenHBand="0" w:firstRowFirstColumn="0" w:firstRowLastColumn="0" w:lastRowFirstColumn="0" w:lastRowLastColumn="0"/>
             </w:pPr>
             <w:r>
-              <w:t>Data flag for dissolved inorganic carbon (DIC)</w:t>
+              <w:t>Data flag for dissolved organic carbon (DOC)</w:t>
             </w:r>
           </w:p>
         </w:tc>
@@ -6095,7 +5718,6 @@
                 <w:color w:val="222222"/>
                 <w:highlight w:val="white"/>
               </w:rPr>
-              <w:lastRenderedPageBreak/>
               <w:t>4 = negative value set to zero</w:t>
             </w:r>
           </w:p>
@@ -6128,14 +5750,7 @@
                 <w:color w:val="222222"/>
                 <w:highlight w:val="white"/>
               </w:rPr>
-              <w:t>6 = non-standard met</w:t>
-            </w:r>
-            <w:r>
-              <w:rPr>
-                <w:color w:val="222222"/>
-                <w:highlight w:val="white"/>
-              </w:rPr>
-              <w:t>hod</w:t>
+              <w:t>6 = non-standard method</w:t>
             </w:r>
           </w:p>
           <w:p>
@@ -6189,7 +5804,7 @@
           <w:p>
             <w:proofErr w:type="spellStart"/>
             <w:r>
-              <w:t>Flag_DC</w:t>
+              <w:t>Flag_DIC</w:t>
             </w:r>
             <w:proofErr w:type="spellEnd"/>
           </w:p>
@@ -6207,7 +5822,7 @@
               <w:cnfStyle w:val="000000100000" w:firstRow="0" w:lastRow="0" w:firstColumn="0" w:lastColumn="0" w:oddVBand="0" w:evenVBand="0" w:oddHBand="1" w:evenHBand="0" w:firstRowFirstColumn="0" w:firstRowLastColumn="0" w:lastRowFirstColumn="0" w:lastRowLastColumn="0"/>
             </w:pPr>
             <w:r>
-              <w:t>Data flag for dissolved carbon (DC)</w:t>
+              <w:t>Data flag for dissolved inorganic carbon (DIC)</w:t>
             </w:r>
           </w:p>
         </w:tc>
@@ -6264,6 +5879,7 @@
                 <w:color w:val="222222"/>
                 <w:highlight w:val="white"/>
               </w:rPr>
+              <w:lastRenderedPageBreak/>
               <w:t>3 = sample below detection</w:t>
             </w:r>
           </w:p>
@@ -6365,6 +5981,183 @@
           <w:p>
             <w:proofErr w:type="spellStart"/>
             <w:r>
+              <w:t>Flag_DC</w:t>
+            </w:r>
+            <w:proofErr w:type="spellEnd"/>
+          </w:p>
+        </w:tc>
+        <w:tc>
+          <w:tcPr>
+            <w:tcW w:w="3276" w:type="dxa"/>
+            <w:tcBorders>
+              <w:top w:val="single" w:sz="4" w:space="0" w:color="000000"/>
+              <w:bottom w:val="single" w:sz="4" w:space="0" w:color="000000"/>
+            </w:tcBorders>
+          </w:tcPr>
+          <w:p>
+            <w:pPr>
+              <w:cnfStyle w:val="000000000000" w:firstRow="0" w:lastRow="0" w:firstColumn="0" w:lastColumn="0" w:oddVBand="0" w:evenVBand="0" w:oddHBand="0" w:evenHBand="0" w:firstRowFirstColumn="0" w:firstRowLastColumn="0" w:lastRowFirstColumn="0" w:lastRowLastColumn="0"/>
+            </w:pPr>
+            <w:r>
+              <w:t>Data flag for dissolved carbon (DC)</w:t>
+            </w:r>
+          </w:p>
+        </w:tc>
+        <w:tc>
+          <w:tcPr>
+            <w:tcW w:w="2404" w:type="dxa"/>
+            <w:tcBorders>
+              <w:top w:val="single" w:sz="4" w:space="0" w:color="000000"/>
+              <w:bottom w:val="single" w:sz="4" w:space="0" w:color="000000"/>
+            </w:tcBorders>
+          </w:tcPr>
+          <w:p>
+            <w:pPr>
+              <w:cnfStyle w:val="000000000000" w:firstRow="0" w:lastRow="0" w:firstColumn="0" w:lastColumn="0" w:oddVBand="0" w:evenVBand="0" w:oddHBand="0" w:evenHBand="0" w:firstRowFirstColumn="0" w:firstRowLastColumn="0" w:lastRowFirstColumn="0" w:lastRowLastColumn="0"/>
+              <w:rPr>
+                <w:color w:val="222222"/>
+                <w:highlight w:val="white"/>
+              </w:rPr>
+            </w:pPr>
+            <w:r>
+              <w:rPr>
+                <w:color w:val="222222"/>
+                <w:highlight w:val="white"/>
+              </w:rPr>
+              <w:t>1 = sample not taken</w:t>
+            </w:r>
+          </w:p>
+          <w:p>
+            <w:pPr>
+              <w:cnfStyle w:val="000000000000" w:firstRow="0" w:lastRow="0" w:firstColumn="0" w:lastColumn="0" w:oddVBand="0" w:evenVBand="0" w:oddHBand="0" w:evenHBand="0" w:firstRowFirstColumn="0" w:firstRowLastColumn="0" w:lastRowFirstColumn="0" w:lastRowLastColumn="0"/>
+              <w:rPr>
+                <w:color w:val="222222"/>
+                <w:highlight w:val="white"/>
+              </w:rPr>
+            </w:pPr>
+            <w:r>
+              <w:rPr>
+                <w:color w:val="222222"/>
+                <w:highlight w:val="white"/>
+              </w:rPr>
+              <w:t>2 = instrument malfunction</w:t>
+            </w:r>
+          </w:p>
+          <w:p>
+            <w:pPr>
+              <w:cnfStyle w:val="000000000000" w:firstRow="0" w:lastRow="0" w:firstColumn="0" w:lastColumn="0" w:oddVBand="0" w:evenVBand="0" w:oddHBand="0" w:evenHBand="0" w:firstRowFirstColumn="0" w:firstRowLastColumn="0" w:lastRowFirstColumn="0" w:lastRowLastColumn="0"/>
+              <w:rPr>
+                <w:color w:val="222222"/>
+                <w:highlight w:val="white"/>
+              </w:rPr>
+            </w:pPr>
+            <w:r>
+              <w:rPr>
+                <w:color w:val="222222"/>
+                <w:highlight w:val="white"/>
+              </w:rPr>
+              <w:t>3 = sample below detection</w:t>
+            </w:r>
+          </w:p>
+          <w:p>
+            <w:pPr>
+              <w:cnfStyle w:val="000000000000" w:firstRow="0" w:lastRow="0" w:firstColumn="0" w:lastColumn="0" w:oddVBand="0" w:evenVBand="0" w:oddHBand="0" w:evenHBand="0" w:firstRowFirstColumn="0" w:firstRowLastColumn="0" w:lastRowFirstColumn="0" w:lastRowLastColumn="0"/>
+              <w:rPr>
+                <w:color w:val="222222"/>
+                <w:highlight w:val="white"/>
+              </w:rPr>
+            </w:pPr>
+            <w:r>
+              <w:rPr>
+                <w:color w:val="222222"/>
+                <w:highlight w:val="white"/>
+              </w:rPr>
+              <w:t>4 = negative value set to zero</w:t>
+            </w:r>
+          </w:p>
+          <w:p>
+            <w:pPr>
+              <w:cnfStyle w:val="000000000000" w:firstRow="0" w:lastRow="0" w:firstColumn="0" w:lastColumn="0" w:oddVBand="0" w:evenVBand="0" w:oddHBand="0" w:evenHBand="0" w:firstRowFirstColumn="0" w:firstRowLastColumn="0" w:lastRowFirstColumn="0" w:lastRowLastColumn="0"/>
+              <w:rPr>
+                <w:color w:val="222222"/>
+                <w:highlight w:val="white"/>
+              </w:rPr>
+            </w:pPr>
+            <w:r>
+              <w:rPr>
+                <w:color w:val="222222"/>
+                <w:highlight w:val="white"/>
+              </w:rPr>
+              <w:t>5 = demonic intrusion</w:t>
+            </w:r>
+          </w:p>
+          <w:p>
+            <w:pPr>
+              <w:cnfStyle w:val="000000000000" w:firstRow="0" w:lastRow="0" w:firstColumn="0" w:lastColumn="0" w:oddVBand="0" w:evenVBand="0" w:oddHBand="0" w:evenHBand="0" w:firstRowFirstColumn="0" w:firstRowLastColumn="0" w:lastRowFirstColumn="0" w:lastRowLastColumn="0"/>
+              <w:rPr>
+                <w:color w:val="222222"/>
+                <w:highlight w:val="white"/>
+              </w:rPr>
+            </w:pPr>
+            <w:r>
+              <w:rPr>
+                <w:color w:val="222222"/>
+                <w:highlight w:val="white"/>
+              </w:rPr>
+              <w:t>6 = non-standard method</w:t>
+            </w:r>
+          </w:p>
+          <w:p>
+            <w:pPr>
+              <w:cnfStyle w:val="000000000000" w:firstRow="0" w:lastRow="0" w:firstColumn="0" w:lastColumn="0" w:oddVBand="0" w:evenVBand="0" w:oddHBand="0" w:evenHBand="0" w:firstRowFirstColumn="0" w:firstRowLastColumn="0" w:lastRowFirstColumn="0" w:lastRowLastColumn="0"/>
+              <w:rPr>
+                <w:color w:val="222222"/>
+                <w:highlight w:val="white"/>
+              </w:rPr>
+            </w:pPr>
+            <w:r>
+              <w:rPr>
+                <w:color w:val="222222"/>
+                <w:highlight w:val="white"/>
+              </w:rPr>
+              <w:t>7 = sample run multiple times and values averaged</w:t>
+            </w:r>
+          </w:p>
+        </w:tc>
+        <w:tc>
+          <w:tcPr>
+            <w:tcW w:w="1777" w:type="dxa"/>
+            <w:tcBorders>
+              <w:top w:val="single" w:sz="4" w:space="0" w:color="000000"/>
+              <w:bottom w:val="single" w:sz="4" w:space="0" w:color="000000"/>
+              <w:right w:val="single" w:sz="4" w:space="0" w:color="000000"/>
+            </w:tcBorders>
+          </w:tcPr>
+          <w:p>
+            <w:pPr>
+              <w:cnfStyle w:val="000000000000" w:firstRow="0" w:lastRow="0" w:firstColumn="0" w:lastColumn="0" w:oddVBand="0" w:evenVBand="0" w:oddHBand="0" w:evenHBand="0" w:firstRowFirstColumn="0" w:firstRowLastColumn="0" w:lastRowFirstColumn="0" w:lastRowLastColumn="0"/>
+            </w:pPr>
+          </w:p>
+        </w:tc>
+      </w:tr>
+      <w:tr>
+        <w:trPr>
+          <w:cnfStyle w:val="000000100000" w:firstRow="0" w:lastRow="0" w:firstColumn="0" w:lastColumn="0" w:oddVBand="0" w:evenVBand="0" w:oddHBand="1" w:evenHBand="0" w:firstRowFirstColumn="0" w:firstRowLastColumn="0" w:lastRowFirstColumn="0" w:lastRowLastColumn="0"/>
+          <w:trHeight w:val="280"/>
+        </w:trPr>
+        <w:tc>
+          <w:tcPr>
+            <w:cnfStyle w:val="001000000000" w:firstRow="0" w:lastRow="0" w:firstColumn="1" w:lastColumn="0" w:oddVBand="0" w:evenVBand="0" w:oddHBand="0" w:evenHBand="0" w:firstRowFirstColumn="0" w:firstRowLastColumn="0" w:lastRowFirstColumn="0" w:lastRowLastColumn="0"/>
+            <w:tcW w:w="1893" w:type="dxa"/>
+            <w:tcBorders>
+              <w:top w:val="single" w:sz="4" w:space="0" w:color="000000"/>
+              <w:left w:val="single" w:sz="4" w:space="0" w:color="000000"/>
+              <w:bottom w:val="single" w:sz="4" w:space="0" w:color="000000"/>
+            </w:tcBorders>
+          </w:tcPr>
+          <w:p>
+            <w:proofErr w:type="spellStart"/>
+            <w:r>
               <w:t>Flag_DN</w:t>
             </w:r>
             <w:proofErr w:type="spellEnd"/>
@@ -6380,7 +6173,7 @@
           </w:tcPr>
           <w:p>
             <w:pPr>
-              <w:cnfStyle w:val="000000000000" w:firstRow="0" w:lastRow="0" w:firstColumn="0" w:lastColumn="0" w:oddVBand="0" w:evenVBand="0" w:oddHBand="0" w:evenHBand="0" w:firstRowFirstColumn="0" w:firstRowLastColumn="0" w:lastRowFirstColumn="0" w:lastRowLastColumn="0"/>
+              <w:cnfStyle w:val="000000100000" w:firstRow="0" w:lastRow="0" w:firstColumn="0" w:lastColumn="0" w:oddVBand="0" w:evenVBand="0" w:oddHBand="1" w:evenHBand="0" w:firstRowFirstColumn="0" w:firstRowLastColumn="0" w:lastRowFirstColumn="0" w:lastRowLastColumn="0"/>
             </w:pPr>
             <w:r>
               <w:t>Data flag for dissolved nitrogen (DN)</w:t>
@@ -6397,7 +6190,7 @@
           </w:tcPr>
           <w:p>
             <w:pPr>
-              <w:cnfStyle w:val="000000000000" w:firstRow="0" w:lastRow="0" w:firstColumn="0" w:lastColumn="0" w:oddVBand="0" w:evenVBand="0" w:oddHBand="0" w:evenHBand="0" w:firstRowFirstColumn="0" w:firstRowLastColumn="0" w:lastRowFirstColumn="0" w:lastRowLastColumn="0"/>
+              <w:cnfStyle w:val="000000100000" w:firstRow="0" w:lastRow="0" w:firstColumn="0" w:lastColumn="0" w:oddVBand="0" w:evenVBand="0" w:oddHBand="1" w:evenHBand="0" w:firstRowFirstColumn="0" w:firstRowLastColumn="0" w:lastRowFirstColumn="0" w:lastRowLastColumn="0"/>
               <w:rPr>
                 <w:color w:val="222222"/>
                 <w:highlight w:val="white"/>
@@ -6413,7 +6206,7 @@
           </w:p>
           <w:p>
             <w:pPr>
-              <w:cnfStyle w:val="000000000000" w:firstRow="0" w:lastRow="0" w:firstColumn="0" w:lastColumn="0" w:oddVBand="0" w:evenVBand="0" w:oddHBand="0" w:evenHBand="0" w:firstRowFirstColumn="0" w:firstRowLastColumn="0" w:lastRowFirstColumn="0" w:lastRowLastColumn="0"/>
+              <w:cnfStyle w:val="000000100000" w:firstRow="0" w:lastRow="0" w:firstColumn="0" w:lastColumn="0" w:oddVBand="0" w:evenVBand="0" w:oddHBand="1" w:evenHBand="0" w:firstRowFirstColumn="0" w:firstRowLastColumn="0" w:lastRowFirstColumn="0" w:lastRowLastColumn="0"/>
               <w:rPr>
                 <w:color w:val="222222"/>
                 <w:highlight w:val="white"/>
@@ -6429,7 +6222,7 @@
           </w:p>
           <w:p>
             <w:pPr>
-              <w:cnfStyle w:val="000000000000" w:firstRow="0" w:lastRow="0" w:firstColumn="0" w:lastColumn="0" w:oddVBand="0" w:evenVBand="0" w:oddHBand="0" w:evenHBand="0" w:firstRowFirstColumn="0" w:firstRowLastColumn="0" w:lastRowFirstColumn="0" w:lastRowLastColumn="0"/>
+              <w:cnfStyle w:val="000000100000" w:firstRow="0" w:lastRow="0" w:firstColumn="0" w:lastColumn="0" w:oddVBand="0" w:evenVBand="0" w:oddHBand="1" w:evenHBand="0" w:firstRowFirstColumn="0" w:firstRowLastColumn="0" w:lastRowFirstColumn="0" w:lastRowLastColumn="0"/>
               <w:rPr>
                 <w:color w:val="222222"/>
                 <w:highlight w:val="white"/>
@@ -6445,7 +6238,7 @@
           </w:p>
           <w:p>
             <w:pPr>
-              <w:cnfStyle w:val="000000000000" w:firstRow="0" w:lastRow="0" w:firstColumn="0" w:lastColumn="0" w:oddVBand="0" w:evenVBand="0" w:oddHBand="0" w:evenHBand="0" w:firstRowFirstColumn="0" w:firstRowLastColumn="0" w:lastRowFirstColumn="0" w:lastRowLastColumn="0"/>
+              <w:cnfStyle w:val="000000100000" w:firstRow="0" w:lastRow="0" w:firstColumn="0" w:lastColumn="0" w:oddVBand="0" w:evenVBand="0" w:oddHBand="1" w:evenHBand="0" w:firstRowFirstColumn="0" w:firstRowLastColumn="0" w:lastRowFirstColumn="0" w:lastRowLastColumn="0"/>
               <w:rPr>
                 <w:color w:val="222222"/>
                 <w:highlight w:val="white"/>
@@ -6461,7 +6254,7 @@
           </w:p>
           <w:p>
             <w:pPr>
-              <w:cnfStyle w:val="000000000000" w:firstRow="0" w:lastRow="0" w:firstColumn="0" w:lastColumn="0" w:oddVBand="0" w:evenVBand="0" w:oddHBand="0" w:evenHBand="0" w:firstRowFirstColumn="0" w:firstRowLastColumn="0" w:lastRowFirstColumn="0" w:lastRowLastColumn="0"/>
+              <w:cnfStyle w:val="000000100000" w:firstRow="0" w:lastRow="0" w:firstColumn="0" w:lastColumn="0" w:oddVBand="0" w:evenVBand="0" w:oddHBand="1" w:evenHBand="0" w:firstRowFirstColumn="0" w:firstRowLastColumn="0" w:lastRowFirstColumn="0" w:lastRowLastColumn="0"/>
               <w:rPr>
                 <w:color w:val="222222"/>
                 <w:highlight w:val="white"/>
@@ -6477,7 +6270,7 @@
           </w:p>
           <w:p>
             <w:pPr>
-              <w:cnfStyle w:val="000000000000" w:firstRow="0" w:lastRow="0" w:firstColumn="0" w:lastColumn="0" w:oddVBand="0" w:evenVBand="0" w:oddHBand="0" w:evenHBand="0" w:firstRowFirstColumn="0" w:firstRowLastColumn="0" w:lastRowFirstColumn="0" w:lastRowLastColumn="0"/>
+              <w:cnfStyle w:val="000000100000" w:firstRow="0" w:lastRow="0" w:firstColumn="0" w:lastColumn="0" w:oddVBand="0" w:evenVBand="0" w:oddHBand="1" w:evenHBand="0" w:firstRowFirstColumn="0" w:firstRowLastColumn="0" w:lastRowFirstColumn="0" w:lastRowLastColumn="0"/>
               <w:rPr>
                 <w:color w:val="222222"/>
                 <w:highlight w:val="white"/>
@@ -6493,7 +6286,7 @@
           </w:p>
           <w:p>
             <w:pPr>
-              <w:cnfStyle w:val="000000000000" w:firstRow="0" w:lastRow="0" w:firstColumn="0" w:lastColumn="0" w:oddVBand="0" w:evenVBand="0" w:oddHBand="0" w:evenHBand="0" w:firstRowFirstColumn="0" w:firstRowLastColumn="0" w:lastRowFirstColumn="0" w:lastRowLastColumn="0"/>
+              <w:cnfStyle w:val="000000100000" w:firstRow="0" w:lastRow="0" w:firstColumn="0" w:lastColumn="0" w:oddVBand="0" w:evenVBand="0" w:oddHBand="1" w:evenHBand="0" w:firstRowFirstColumn="0" w:firstRowLastColumn="0" w:lastRowFirstColumn="0" w:lastRowLastColumn="0"/>
               <w:rPr>
                 <w:color w:val="222222"/>
                 <w:highlight w:val="white"/>
@@ -6519,7 +6312,7 @@
           </w:tcPr>
           <w:p>
             <w:pPr>
-              <w:cnfStyle w:val="000000000000" w:firstRow="0" w:lastRow="0" w:firstColumn="0" w:lastColumn="0" w:oddVBand="0" w:evenVBand="0" w:oddHBand="0" w:evenHBand="0" w:firstRowFirstColumn="0" w:firstRowLastColumn="0" w:lastRowFirstColumn="0" w:lastRowLastColumn="0"/>
+              <w:cnfStyle w:val="000000100000" w:firstRow="0" w:lastRow="0" w:firstColumn="0" w:lastColumn="0" w:oddVBand="0" w:evenVBand="0" w:oddHBand="1" w:evenHBand="0" w:firstRowFirstColumn="0" w:firstRowLastColumn="0" w:lastRowFirstColumn="0" w:lastRowLastColumn="0"/>
             </w:pPr>
           </w:p>
         </w:tc>
@@ -6566,41 +6359,25 @@
           <w:sz w:val="20"/>
           <w:szCs w:val="20"/>
         </w:rPr>
-        <w:t xml:space="preserve"> mixing engineering systems. For a detailed descriptio</w:t>
-      </w:r>
+        <w:t xml:space="preserve"> mixing engineering systems. For a detailed description of the hypolimnetic oxygenation engineered system, see Gerling et al. (2014) and for a detailed description of the </w:t>
+      </w:r>
+      <w:proofErr w:type="spellStart"/>
       <w:r>
         <w:rPr>
           <w:rFonts w:ascii="Verdana" w:eastAsia="Verdana" w:hAnsi="Verdana" w:cs="Verdana"/>
           <w:sz w:val="20"/>
           <w:szCs w:val="20"/>
         </w:rPr>
-        <w:t xml:space="preserve">n of the hypolimnetic oxygenation engineered system, see Gerling et al. (2014) and for a detailed description of the </w:t>
-      </w:r>
-      <w:proofErr w:type="spellStart"/>
+        <w:t>epilimnetic</w:t>
+      </w:r>
+      <w:proofErr w:type="spellEnd"/>
       <w:r>
         <w:rPr>
           <w:rFonts w:ascii="Verdana" w:eastAsia="Verdana" w:hAnsi="Verdana" w:cs="Verdana"/>
           <w:sz w:val="20"/>
           <w:szCs w:val="20"/>
         </w:rPr>
-        <w:t>epilimnetic</w:t>
-      </w:r>
-      <w:proofErr w:type="spellEnd"/>
-      <w:r>
-        <w:rPr>
-          <w:rFonts w:ascii="Verdana" w:eastAsia="Verdana" w:hAnsi="Verdana" w:cs="Verdana"/>
-          <w:sz w:val="20"/>
-          <w:szCs w:val="20"/>
-        </w:rPr>
-        <w:t xml:space="preserve"> mixing engineered system, see Chen et al. (2017). These systems were operated over time following Table 1 in Gerling et al. (20</w:t>
-      </w:r>
-      <w:r>
-        <w:rPr>
-          <w:rFonts w:ascii="Verdana" w:eastAsia="Verdana" w:hAnsi="Verdana" w:cs="Verdana"/>
-          <w:sz w:val="20"/>
-          <w:szCs w:val="20"/>
-        </w:rPr>
-        <w:t>16), Table 1 in Munger et al. (2016), and Table 2 in McClure et al. (2018).</w:t>
+        <w:t xml:space="preserve"> mixing engineered system, see Chen et al. (2017). These systems were operated over time following Table 1 in Gerling et al. (2016), Table 1 in Munger et al. (2016), and Table 2 in McClure et al. (2018).</w:t>
       </w:r>
     </w:p>
     <w:p>
@@ -6619,6 +6396,7 @@
           <w:szCs w:val="20"/>
           <w:highlight w:val="white"/>
         </w:rPr>
+        <w:lastRenderedPageBreak/>
         <w:t xml:space="preserve">Chen, S., C. Lei, C.C. Carey, P.A. </w:t>
       </w:r>
       <w:proofErr w:type="spellStart"/>
@@ -6659,26 +6437,7 @@
           <w:szCs w:val="20"/>
           <w:highlight w:val="white"/>
         </w:rPr>
-        <w:t xml:space="preserve"> mixing in a shallow eutrophic reservoir using a coupled three</w:t>
-      </w:r>
-      <w:r>
-        <w:rPr>
-          <w:rFonts w:ascii="Verdana" w:eastAsia="Verdana" w:hAnsi="Verdana" w:cs="Verdana"/>
-          <w:sz w:val="20"/>
-          <w:szCs w:val="20"/>
-          <w:highlight w:val="white"/>
-        </w:rPr>
-        <w:t>-</w:t>
-      </w:r>
-      <w:r>
-        <w:rPr>
-          <w:rFonts w:ascii="Verdana" w:eastAsia="Verdana" w:hAnsi="Verdana" w:cs="Verdana"/>
-          <w:sz w:val="20"/>
-          <w:szCs w:val="20"/>
-          <w:highlight w:val="white"/>
-        </w:rPr>
-        <w:lastRenderedPageBreak/>
-        <w:t xml:space="preserve">dimensional hydrodynamic model. </w:t>
+        <w:t xml:space="preserve"> mixing in a shallow eutrophic reservoir using a coupled three-dimensional hydrodynamic model. </w:t>
       </w:r>
       <w:r>
         <w:rPr>
@@ -6736,16 +6495,7 @@
           <w:szCs w:val="20"/>
           <w:highlight w:val="white"/>
         </w:rPr>
-        <w:t>, P.A., Mobley, M.H., Little, J.C., and C.C. Carey. 2014. First report of the successful operation of a side stream super</w:t>
-      </w:r>
-      <w:r>
-        <w:rPr>
-          <w:rFonts w:ascii="Verdana" w:eastAsia="Verdana" w:hAnsi="Verdana" w:cs="Verdana"/>
-          <w:sz w:val="20"/>
-          <w:szCs w:val="20"/>
-          <w:highlight w:val="white"/>
-        </w:rPr>
-        <w:t xml:space="preserve">saturation hypolimnetic oxygenation system in a eutrophic, shallow reservoir.  </w:t>
+        <w:t xml:space="preserve">, P.A., Mobley, M.H., Little, J.C., and C.C. Carey. 2014. First report of the successful operation of a side stream supersaturation hypolimnetic oxygenation system in a eutrophic, shallow reservoir.  </w:t>
       </w:r>
       <w:r>
         <w:rPr>
@@ -6881,16 +6631,7 @@
           <w:szCs w:val="20"/>
           <w:highlight w:val="white"/>
         </w:rPr>
-        <w:t>Whole-catchm</w:t>
-      </w:r>
-      <w:r>
-        <w:rPr>
-          <w:rFonts w:ascii="Verdana" w:eastAsia="Verdana" w:hAnsi="Verdana" w:cs="Verdana"/>
-          <w:sz w:val="20"/>
-          <w:szCs w:val="20"/>
-          <w:highlight w:val="white"/>
-        </w:rPr>
-        <w:t xml:space="preserve">ent manipulations of internal and external loading reveal the sensitivity of a century-old reservoir to hypoxia. </w:t>
+        <w:t xml:space="preserve">Whole-catchment manipulations of internal and external loading reveal the sensitivity of a century-old reservoir to hypoxia. </w:t>
       </w:r>
       <w:r>
         <w:rPr>
@@ -6949,16 +6690,7 @@
           <w:szCs w:val="20"/>
           <w:highlight w:val="white"/>
         </w:rPr>
-        <w:t>, Z.W. Munger, S. Chen, M.E. Lofton, M.E. Sc</w:t>
-      </w:r>
-      <w:r>
-        <w:rPr>
-          <w:rFonts w:ascii="Verdana" w:eastAsia="Verdana" w:hAnsi="Verdana" w:cs="Verdana"/>
-          <w:sz w:val="20"/>
-          <w:szCs w:val="20"/>
-          <w:highlight w:val="white"/>
-        </w:rPr>
-        <w:t xml:space="preserve">hreiber, and C.C. Carey. 2018 </w:t>
+        <w:t xml:space="preserve">, Z.W. Munger, S. Chen, M.E. Lofton, M.E. Schreiber, and C.C. Carey. 2018 </w:t>
       </w:r>
       <w:proofErr w:type="spellStart"/>
       <w:r>
@@ -7083,16 +6815,7 @@
           <w:szCs w:val="20"/>
           <w:highlight w:val="white"/>
         </w:rPr>
-        <w:t>. 106: 1-14. DOI: 10.1016/j.wat</w:t>
-      </w:r>
-      <w:r>
-        <w:rPr>
-          <w:rFonts w:ascii="Verdana" w:eastAsia="Verdana" w:hAnsi="Verdana" w:cs="Verdana"/>
-          <w:sz w:val="20"/>
-          <w:szCs w:val="20"/>
-          <w:highlight w:val="white"/>
-        </w:rPr>
-        <w:t>res.2016.09.038.</w:t>
+        <w:t>. 106: 1-14. DOI: 10.1016/j.watres.2016.09.038.</w:t>
       </w:r>
     </w:p>
     <w:p>
@@ -7150,16 +6873,7 @@
           <w:szCs w:val="20"/>
           <w:highlight w:val="white"/>
         </w:rPr>
-        <w:t>11, 222; DOI:10.3390/</w:t>
-      </w:r>
-      <w:r>
-        <w:rPr>
-          <w:rFonts w:ascii="Verdana" w:eastAsia="Verdana" w:hAnsi="Verdana" w:cs="Verdana"/>
-          <w:sz w:val="20"/>
-          <w:szCs w:val="20"/>
-          <w:highlight w:val="white"/>
-        </w:rPr>
-        <w:t>w11020222.</w:t>
+        <w:t>11, 222; DOI:10.3390/w11020222.</w:t>
       </w:r>
     </w:p>
     <w:p>

</xml_diff>